<commit_message>
update + tong hop noi dung
</commit_message>
<xml_diff>
--- a/FormDeCuongBTL_Nhom11.docx
+++ b/FormDeCuongBTL_Nhom11.docx
@@ -1057,562 +1057,8 @@
     </w:p>
     <w:p>
       <w:pPr>
+        <w:spacing w:line="276" w:lineRule="auto"/>
         <w:ind w:left="0" w:right="0"/>
-        <w:jc w:val="left"/>
-        <w:rPr>
-          <w:b/>
-          <w:bCs/>
-          <w:sz w:val="28"/>
-          <w:szCs w:val="28"/>
-        </w:rPr>
-      </w:pPr>
-    </w:p>
-    <w:p>
-      <w:pPr>
-        <w:ind w:left="0" w:right="0"/>
-        <w:jc w:val="left"/>
-        <w:rPr>
-          <w:b/>
-          <w:bCs/>
-          <w:sz w:val="28"/>
-          <w:szCs w:val="28"/>
-        </w:rPr>
-      </w:pPr>
-    </w:p>
-    <w:p>
-      <w:pPr>
-        <w:ind w:left="0" w:right="0"/>
-        <w:jc w:val="left"/>
-        <w:rPr>
-          <w:b/>
-          <w:bCs/>
-          <w:sz w:val="28"/>
-          <w:szCs w:val="28"/>
-        </w:rPr>
-      </w:pPr>
-    </w:p>
-    <w:p>
-      <w:pPr>
-        <w:ind w:left="0" w:right="0"/>
-        <w:jc w:val="left"/>
-        <w:rPr>
-          <w:b/>
-          <w:bCs/>
-          <w:sz w:val="28"/>
-          <w:szCs w:val="28"/>
-        </w:rPr>
-      </w:pPr>
-    </w:p>
-    <w:p>
-      <w:pPr>
-        <w:ind w:left="0" w:right="0"/>
-        <w:jc w:val="left"/>
-        <w:rPr>
-          <w:b/>
-          <w:bCs/>
-          <w:sz w:val="28"/>
-          <w:szCs w:val="28"/>
-        </w:rPr>
-      </w:pPr>
-    </w:p>
-    <w:p>
-      <w:pPr>
-        <w:ind w:left="0" w:right="0"/>
-        <w:jc w:val="left"/>
-        <w:rPr>
-          <w:b/>
-          <w:bCs/>
-          <w:sz w:val="28"/>
-          <w:szCs w:val="28"/>
-        </w:rPr>
-      </w:pPr>
-    </w:p>
-    <w:p>
-      <w:pPr>
-        <w:ind w:left="0" w:right="0"/>
-        <w:jc w:val="left"/>
-        <w:rPr>
-          <w:b/>
-          <w:bCs/>
-          <w:sz w:val="28"/>
-          <w:szCs w:val="28"/>
-        </w:rPr>
-      </w:pPr>
-    </w:p>
-    <w:p>
-      <w:pPr>
-        <w:ind w:left="0" w:right="0"/>
-        <w:jc w:val="left"/>
-        <w:rPr>
-          <w:b/>
-          <w:bCs/>
-          <w:sz w:val="28"/>
-          <w:szCs w:val="28"/>
-        </w:rPr>
-      </w:pPr>
-    </w:p>
-    <w:p>
-      <w:pPr>
-        <w:ind w:left="0" w:right="0"/>
-        <w:jc w:val="left"/>
-        <w:rPr>
-          <w:b/>
-          <w:bCs/>
-          <w:sz w:val="28"/>
-          <w:szCs w:val="28"/>
-        </w:rPr>
-      </w:pPr>
-    </w:p>
-    <w:p>
-      <w:pPr>
-        <w:ind w:left="0" w:right="0"/>
-        <w:jc w:val="left"/>
-        <w:rPr>
-          <w:b/>
-          <w:bCs/>
-          <w:sz w:val="28"/>
-          <w:szCs w:val="28"/>
-        </w:rPr>
-      </w:pPr>
-    </w:p>
-    <w:p>
-      <w:pPr>
-        <w:ind w:left="0" w:right="0"/>
-        <w:jc w:val="left"/>
-        <w:rPr>
-          <w:b/>
-          <w:bCs/>
-          <w:sz w:val="28"/>
-          <w:szCs w:val="28"/>
-        </w:rPr>
-      </w:pPr>
-      <w:r>
-        <w:rPr>
-          <w:b/>
-          <w:bCs/>
-          <w:sz w:val="28"/>
-          <w:szCs w:val="28"/>
-        </w:rPr>
-        <w:lastRenderedPageBreak/>
-        <w:t>MỤC LỤC</w:t>
-      </w:r>
-      <w:r>
-        <w:br/>
-      </w:r>
-      <w:r>
-        <w:rPr>
-          <w:b/>
-          <w:bCs/>
-          <w:sz w:val="28"/>
-          <w:szCs w:val="28"/>
-        </w:rPr>
-        <w:t>DANH MỤC HÌNH ẢNH</w:t>
-      </w:r>
-      <w:r>
-        <w:br/>
-      </w:r>
-      <w:r>
-        <w:rPr>
-          <w:b/>
-          <w:bCs/>
-          <w:sz w:val="28"/>
-          <w:szCs w:val="28"/>
-        </w:rPr>
-        <w:t>MỞ ĐẦU</w:t>
-      </w:r>
-    </w:p>
-    <w:p>
-      <w:pPr>
-        <w:ind w:left="0" w:right="0"/>
-        <w:jc w:val="left"/>
-        <w:rPr>
-          <w:b/>
-          <w:bCs/>
-          <w:sz w:val="28"/>
-          <w:szCs w:val="28"/>
-        </w:rPr>
-      </w:pPr>
-      <w:r>
-        <w:rPr>
-          <w:b/>
-          <w:bCs/>
-          <w:sz w:val="28"/>
-          <w:szCs w:val="28"/>
-        </w:rPr>
-        <w:t>-Giới thiệu bài toán Phân công công việc</w:t>
-      </w:r>
-    </w:p>
-    <w:p>
-      <w:pPr>
-        <w:ind w:left="0" w:right="0"/>
-        <w:jc w:val="left"/>
-        <w:rPr>
-          <w:b/>
-          <w:bCs/>
-          <w:sz w:val="28"/>
-          <w:szCs w:val="28"/>
-        </w:rPr>
-      </w:pPr>
-      <w:r>
-        <w:rPr>
-          <w:b/>
-          <w:bCs/>
-          <w:sz w:val="28"/>
-          <w:szCs w:val="28"/>
-        </w:rPr>
-        <w:t>1. Tổng quan về bài toán Phân công công việc</w:t>
-      </w:r>
-    </w:p>
-    <w:p>
-      <w:pPr>
-        <w:ind w:left="0" w:right="0"/>
-        <w:jc w:val="left"/>
-        <w:rPr>
-          <w:b/>
-          <w:bCs/>
-          <w:sz w:val="28"/>
-          <w:szCs w:val="28"/>
-        </w:rPr>
-      </w:pPr>
-      <w:r>
-        <w:rPr>
-          <w:b/>
-          <w:bCs/>
-          <w:sz w:val="28"/>
-          <w:szCs w:val="28"/>
-        </w:rPr>
-        <w:t>2. Ý nghĩa và ứng dụng của bài toán</w:t>
-      </w:r>
-    </w:p>
-    <w:p>
-      <w:pPr>
-        <w:ind w:left="0" w:right="0"/>
-        <w:jc w:val="left"/>
-        <w:rPr>
-          <w:b/>
-          <w:bCs/>
-          <w:sz w:val="28"/>
-          <w:szCs w:val="28"/>
-        </w:rPr>
-      </w:pPr>
-      <w:r>
-        <w:t>Cơ sở lý thuyết</w:t>
-      </w:r>
-    </w:p>
-    <w:p>
-      <w:pPr>
-        <w:pStyle w:val="Heading1"/>
-        <w:numPr>
-          <w:ilvl w:val="0"/>
-          <w:numId w:val="0"/>
-        </w:numPr>
-        <w:ind w:left="720"/>
-        <w:jc w:val="left"/>
-        <w:rPr>
-          <w:rStyle w:val="Heading2Char"/>
-          <w:rFonts w:eastAsia="Times New Roman" w:cs="Times New Roman"/>
-          <w:b/>
-          <w:bCs/>
-          <w:sz w:val="26"/>
-          <w:szCs w:val="26"/>
-        </w:rPr>
-      </w:pPr>
-      <w:r>
-        <w:rPr>
-          <w:rStyle w:val="Heading2Char"/>
-          <w:rFonts w:eastAsia="Times New Roman" w:cs="Times New Roman"/>
-          <w:b/>
-          <w:bCs/>
-          <w:sz w:val="26"/>
-          <w:szCs w:val="26"/>
-        </w:rPr>
-        <w:t>1.1. Cơ sở lý thuyết của bài toán phân công công việc</w:t>
-      </w:r>
-      <w:r>
-        <w:br/>
-      </w:r>
-      <w:r>
-        <w:rPr>
-          <w:rStyle w:val="Heading2Char"/>
-          <w:rFonts w:eastAsia="Times New Roman" w:cs="Times New Roman"/>
-          <w:b/>
-          <w:bCs/>
-          <w:sz w:val="26"/>
-          <w:szCs w:val="26"/>
-        </w:rPr>
-        <w:t xml:space="preserve">1.2. Cơ sở lý thuyết của các thuật toán </w:t>
-      </w:r>
-    </w:p>
-    <w:p>
-      <w:pPr>
-        <w:pStyle w:val="ListParagraph"/>
-        <w:ind w:firstLine="720"/>
-        <w:rPr>
-          <w:rStyle w:val="Heading2Char"/>
-          <w:rFonts w:eastAsia="Times New Roman" w:cs="Times New Roman"/>
-        </w:rPr>
-      </w:pPr>
-      <w:r>
-        <w:rPr>
-          <w:b/>
-          <w:bCs/>
-        </w:rPr>
-        <w:t xml:space="preserve">1.2.1. </w:t>
-      </w:r>
-      <w:r>
-        <w:rPr>
-          <w:rStyle w:val="Heading2Char"/>
-          <w:rFonts w:eastAsia="Times New Roman" w:cs="Times New Roman"/>
-        </w:rPr>
-        <w:t>Cơ sở lý thuyết của thuật toán tham lam</w:t>
-      </w:r>
-    </w:p>
-    <w:p>
-      <w:pPr>
-        <w:pStyle w:val="ListParagraph"/>
-        <w:ind w:firstLine="720"/>
-        <w:rPr>
-          <w:b/>
-          <w:bCs/>
-          <w:lang w:bidi="th-TH"/>
-        </w:rPr>
-      </w:pPr>
-      <w:r>
-        <w:rPr>
-          <w:rStyle w:val="Heading2Char"/>
-          <w:rFonts w:eastAsia="Times New Roman" w:cs="Times New Roman"/>
-        </w:rPr>
-        <w:t>1.2.2. Cơ sở lý thuyết của thuật toán nhánh cận</w:t>
-      </w:r>
-    </w:p>
-    <w:p>
-      <w:pPr>
-        <w:pStyle w:val="Heading1"/>
-        <w:numPr>
-          <w:ilvl w:val="0"/>
-          <w:numId w:val="0"/>
-        </w:numPr>
-        <w:ind w:left="720"/>
-        <w:jc w:val="left"/>
-        <w:rPr>
-          <w:rFonts w:eastAsia="Times New Roman" w:cs="Times New Roman"/>
-          <w:sz w:val="26"/>
-          <w:szCs w:val="26"/>
-        </w:rPr>
-      </w:pPr>
-      <w:r>
-        <w:rPr>
-          <w:rFonts w:eastAsia="Times New Roman" w:cs="Times New Roman"/>
-          <w:sz w:val="26"/>
-          <w:szCs w:val="26"/>
-        </w:rPr>
-        <w:t>Chương 2: Thiết kế thuật toán để giải bài toán phân công công việc</w:t>
-      </w:r>
-      <w:r>
-        <w:br/>
-      </w:r>
-      <w:r>
-        <w:rPr>
-          <w:rStyle w:val="Heading2Char"/>
-          <w:rFonts w:eastAsia="Times New Roman" w:cs="Times New Roman"/>
-          <w:b/>
-          <w:bCs/>
-          <w:sz w:val="26"/>
-          <w:szCs w:val="26"/>
-        </w:rPr>
-        <w:t>2.1. Thiết kế thuật toán tham lam (Greedy)</w:t>
-      </w:r>
-      <w:r>
-        <w:br/>
-      </w:r>
-      <w:r>
-        <w:rPr>
-          <w:rStyle w:val="Heading2Char"/>
-          <w:rFonts w:eastAsia="Times New Roman" w:cs="Times New Roman"/>
-          <w:b/>
-          <w:bCs/>
-          <w:sz w:val="26"/>
-          <w:szCs w:val="26"/>
-        </w:rPr>
-        <w:t>2.2. Thiết kế thuật toán nhánh cận (Branch and Bound)</w:t>
-      </w:r>
-      <w:r>
-        <w:br/>
-      </w:r>
-      <w:r>
-        <w:rPr>
-          <w:rStyle w:val="Heading2Char"/>
-          <w:rFonts w:eastAsia="Times New Roman" w:cs="Times New Roman"/>
-          <w:b/>
-          <w:bCs/>
-          <w:sz w:val="26"/>
-          <w:szCs w:val="26"/>
-        </w:rPr>
-        <w:t>2.3. Đánh giá hiệu quả các phương pháp</w:t>
-      </w:r>
-    </w:p>
-    <w:p>
-      <w:pPr>
-        <w:pStyle w:val="NormalWeb"/>
-        <w:spacing w:before="0" w:beforeAutospacing="0" w:after="0" w:afterAutospacing="0"/>
-        <w:ind w:firstLine="720"/>
-        <w:rPr>
-          <w:b/>
-          <w:bCs/>
-          <w:color w:val="000000" w:themeColor="text1"/>
-          <w:sz w:val="28"/>
-          <w:szCs w:val="28"/>
-        </w:rPr>
-      </w:pPr>
-      <w:r>
-        <w:rPr>
-          <w:b/>
-          <w:bCs/>
-          <w:color w:val="000000" w:themeColor="text1"/>
-          <w:sz w:val="28"/>
-          <w:szCs w:val="28"/>
-        </w:rPr>
-        <w:t>Chương 3: Cài đặt và kiểm thử</w:t>
-      </w:r>
-    </w:p>
-    <w:p>
-      <w:pPr>
-        <w:pStyle w:val="Heading3"/>
-        <w:numPr>
-          <w:ilvl w:val="0"/>
-          <w:numId w:val="0"/>
-        </w:numPr>
-        <w:ind w:left="1440"/>
-        <w:rPr>
-          <w:rFonts w:eastAsia="Times New Roman" w:cs="Times New Roman"/>
-          <w:i w:val="0"/>
-          <w:iCs w:val="0"/>
-        </w:rPr>
-      </w:pPr>
-      <w:r>
-        <w:rPr>
-          <w:rFonts w:eastAsia="Times New Roman" w:cs="Times New Roman"/>
-          <w:i w:val="0"/>
-          <w:iCs w:val="0"/>
-        </w:rPr>
-        <w:t>3.1. Cài đặt thuật toán</w:t>
-      </w:r>
-    </w:p>
-    <w:p>
-      <w:pPr>
-        <w:pStyle w:val="Heading3"/>
-        <w:numPr>
-          <w:ilvl w:val="0"/>
-          <w:numId w:val="0"/>
-        </w:numPr>
-        <w:ind w:left="1440" w:firstLine="720"/>
-        <w:rPr>
-          <w:rFonts w:eastAsia="Times New Roman" w:cs="Times New Roman"/>
-          <w:i w:val="0"/>
-          <w:iCs w:val="0"/>
-        </w:rPr>
-      </w:pPr>
-      <w:r>
-        <w:rPr>
-          <w:rFonts w:eastAsia="Times New Roman" w:cs="Times New Roman"/>
-          <w:i w:val="0"/>
-          <w:iCs w:val="0"/>
-        </w:rPr>
-        <w:t>3.1.1. Cài đặt thuật toán tham lam</w:t>
-      </w:r>
-    </w:p>
-    <w:p>
-      <w:pPr>
-        <w:pStyle w:val="Heading3"/>
-        <w:numPr>
-          <w:ilvl w:val="0"/>
-          <w:numId w:val="0"/>
-        </w:numPr>
-        <w:ind w:left="1440" w:firstLine="720"/>
-        <w:rPr>
-          <w:rFonts w:eastAsia="Times New Roman" w:cs="Times New Roman"/>
-          <w:i w:val="0"/>
-          <w:iCs w:val="0"/>
-        </w:rPr>
-      </w:pPr>
-      <w:r>
-        <w:rPr>
-          <w:rFonts w:eastAsia="Times New Roman" w:cs="Times New Roman"/>
-          <w:i w:val="0"/>
-          <w:iCs w:val="0"/>
-        </w:rPr>
-        <w:t>3.1.2. Cài đặt thuật toán nhánh cận</w:t>
-      </w:r>
-    </w:p>
-    <w:p>
-      <w:pPr>
-        <w:pStyle w:val="Heading3"/>
-        <w:numPr>
-          <w:ilvl w:val="0"/>
-          <w:numId w:val="0"/>
-        </w:numPr>
-        <w:ind w:left="1440"/>
-        <w:rPr>
-          <w:rFonts w:eastAsia="Times New Roman" w:cs="Times New Roman"/>
-          <w:i w:val="0"/>
-          <w:iCs w:val="0"/>
-        </w:rPr>
-      </w:pPr>
-      <w:r>
-        <w:rPr>
-          <w:rFonts w:eastAsia="Times New Roman" w:cs="Times New Roman"/>
-          <w:i w:val="0"/>
-          <w:iCs w:val="0"/>
-        </w:rPr>
-        <w:t xml:space="preserve">3.2. Kiểm thử  </w:t>
-      </w:r>
-    </w:p>
-    <w:p>
-      <w:pPr>
-        <w:pStyle w:val="Heading1"/>
-        <w:numPr>
-          <w:ilvl w:val="0"/>
-          <w:numId w:val="0"/>
-        </w:numPr>
-        <w:jc w:val="both"/>
-        <w:rPr>
-          <w:rFonts w:eastAsia="Times New Roman" w:cs="Times New Roman"/>
-        </w:rPr>
-      </w:pPr>
-      <w:r>
-        <w:rPr>
-          <w:rFonts w:eastAsia="Times New Roman" w:cs="Times New Roman"/>
-        </w:rPr>
-        <w:t>KẾT LUẬN</w:t>
-      </w:r>
-    </w:p>
-    <w:p>
-      <w:pPr>
-        <w:ind w:left="0" w:right="0"/>
-        <w:jc w:val="left"/>
-        <w:rPr>
-          <w:b/>
-          <w:bCs/>
-        </w:rPr>
-      </w:pPr>
-      <w:r>
-        <w:rPr>
-          <w:b/>
-          <w:bCs/>
-        </w:rPr>
-        <w:t>TÀI LIỆU THAM KHẢO</w:t>
-      </w:r>
-    </w:p>
-    <w:p>
-      <w:pPr>
-        <w:ind w:left="0" w:right="0"/>
-        <w:jc w:val="left"/>
-      </w:pPr>
-    </w:p>
-    <w:p>
-      <w:pPr>
-        <w:spacing w:line="276" w:lineRule="auto"/>
-        <w:ind w:left="141" w:right="0"/>
       </w:pPr>
     </w:p>
     <w:sectPr>

</xml_diff>